<commit_message>
Modul 10 Section 11
Memulai test Android
</commit_message>
<xml_diff>
--- a/Modul 10.docx
+++ b/Modul 10.docx
@@ -57,8 +57,42 @@
           <w:sz w:val="26"/>
           <w:szCs w:val="26"/>
         </w:rPr>
-        <w:t xml:space="preserve"> Menggunakan Katalon</w:t>
-      </w:r>
+        <w:t xml:space="preserve"> </w:t>
+      </w:r>
+      <w:proofErr w:type="spellStart"/>
+      <w:r>
+        <w:rPr>
+          <w:rFonts w:ascii="Times New Roman" w:hAnsi="Times New Roman" w:cs="Times New Roman"/>
+          <w:b/>
+          <w:bCs/>
+          <w:sz w:val="26"/>
+          <w:szCs w:val="26"/>
+        </w:rPr>
+        <w:t>Menggunakan</w:t>
+      </w:r>
+      <w:proofErr w:type="spellEnd"/>
+      <w:r>
+        <w:rPr>
+          <w:rFonts w:ascii="Times New Roman" w:hAnsi="Times New Roman" w:cs="Times New Roman"/>
+          <w:b/>
+          <w:bCs/>
+          <w:sz w:val="26"/>
+          <w:szCs w:val="26"/>
+        </w:rPr>
+        <w:t xml:space="preserve"> </w:t>
+      </w:r>
+      <w:proofErr w:type="spellStart"/>
+      <w:r>
+        <w:rPr>
+          <w:rFonts w:ascii="Times New Roman" w:hAnsi="Times New Roman" w:cs="Times New Roman"/>
+          <w:b/>
+          <w:bCs/>
+          <w:sz w:val="26"/>
+          <w:szCs w:val="26"/>
+        </w:rPr>
+        <w:t>Katalon</w:t>
+      </w:r>
+      <w:proofErr w:type="spellEnd"/>
     </w:p>
     <w:p>
       <w:pPr>
@@ -111,8 +145,42 @@
           <w:sz w:val="24"/>
           <w:szCs w:val="24"/>
         </w:rPr>
-        <w:t>di Window Menggunakan Katalon</w:t>
-      </w:r>
+        <w:t xml:space="preserve">di Window </w:t>
+      </w:r>
+      <w:proofErr w:type="spellStart"/>
+      <w:r>
+        <w:rPr>
+          <w:rFonts w:ascii="Times New Roman" w:hAnsi="Times New Roman" w:cs="Times New Roman"/>
+          <w:b/>
+          <w:bCs/>
+          <w:sz w:val="24"/>
+          <w:szCs w:val="24"/>
+        </w:rPr>
+        <w:t>Menggunakan</w:t>
+      </w:r>
+      <w:proofErr w:type="spellEnd"/>
+      <w:r>
+        <w:rPr>
+          <w:rFonts w:ascii="Times New Roman" w:hAnsi="Times New Roman" w:cs="Times New Roman"/>
+          <w:b/>
+          <w:bCs/>
+          <w:sz w:val="24"/>
+          <w:szCs w:val="24"/>
+        </w:rPr>
+        <w:t xml:space="preserve"> </w:t>
+      </w:r>
+      <w:proofErr w:type="spellStart"/>
+      <w:r>
+        <w:rPr>
+          <w:rFonts w:ascii="Times New Roman" w:hAnsi="Times New Roman" w:cs="Times New Roman"/>
+          <w:b/>
+          <w:bCs/>
+          <w:sz w:val="24"/>
+          <w:szCs w:val="24"/>
+        </w:rPr>
+        <w:t>Katalon</w:t>
+      </w:r>
+      <w:proofErr w:type="spellEnd"/>
     </w:p>
     <w:p>
       <w:pPr>
@@ -188,7 +256,61 @@
           <w:sz w:val="24"/>
           <w:szCs w:val="24"/>
         </w:rPr>
-        <w:t xml:space="preserve">Buka aplikasi instalasi node.js, centang </w:t>
+        <w:t xml:space="preserve">Buka </w:t>
+      </w:r>
+      <w:proofErr w:type="spellStart"/>
+      <w:r>
+        <w:rPr>
+          <w:rFonts w:ascii="Times New Roman" w:hAnsi="Times New Roman" w:cs="Times New Roman"/>
+          <w:sz w:val="24"/>
+          <w:szCs w:val="24"/>
+        </w:rPr>
+        <w:t>aplikasi</w:t>
+      </w:r>
+      <w:proofErr w:type="spellEnd"/>
+      <w:r>
+        <w:rPr>
+          <w:rFonts w:ascii="Times New Roman" w:hAnsi="Times New Roman" w:cs="Times New Roman"/>
+          <w:sz w:val="24"/>
+          <w:szCs w:val="24"/>
+        </w:rPr>
+        <w:t xml:space="preserve"> </w:t>
+      </w:r>
+      <w:proofErr w:type="spellStart"/>
+      <w:r>
+        <w:rPr>
+          <w:rFonts w:ascii="Times New Roman" w:hAnsi="Times New Roman" w:cs="Times New Roman"/>
+          <w:sz w:val="24"/>
+          <w:szCs w:val="24"/>
+        </w:rPr>
+        <w:t>instalasi</w:t>
+      </w:r>
+      <w:proofErr w:type="spellEnd"/>
+      <w:r>
+        <w:rPr>
+          <w:rFonts w:ascii="Times New Roman" w:hAnsi="Times New Roman" w:cs="Times New Roman"/>
+          <w:sz w:val="24"/>
+          <w:szCs w:val="24"/>
+        </w:rPr>
+        <w:t xml:space="preserve"> node.js, </w:t>
+      </w:r>
+      <w:proofErr w:type="spellStart"/>
+      <w:r>
+        <w:rPr>
+          <w:rFonts w:ascii="Times New Roman" w:hAnsi="Times New Roman" w:cs="Times New Roman"/>
+          <w:sz w:val="24"/>
+          <w:szCs w:val="24"/>
+        </w:rPr>
+        <w:t>centang</w:t>
+      </w:r>
+      <w:proofErr w:type="spellEnd"/>
+      <w:r>
+        <w:rPr>
+          <w:rFonts w:ascii="Times New Roman" w:hAnsi="Times New Roman" w:cs="Times New Roman"/>
+          <w:sz w:val="24"/>
+          <w:szCs w:val="24"/>
+        </w:rPr>
+        <w:t xml:space="preserve"> </w:t>
       </w:r>
       <w:r>
         <w:rPr>
@@ -200,13 +322,41 @@
         </w:rPr>
         <w:t xml:space="preserve">license agreement </w:t>
       </w:r>
-      <w:r>
-        <w:rPr>
-          <w:rFonts w:ascii="Times New Roman" w:hAnsi="Times New Roman" w:cs="Times New Roman"/>
-          <w:sz w:val="24"/>
-          <w:szCs w:val="24"/>
-        </w:rPr>
-        <w:t xml:space="preserve">lalu klik </w:t>
+      <w:proofErr w:type="spellStart"/>
+      <w:r>
+        <w:rPr>
+          <w:rFonts w:ascii="Times New Roman" w:hAnsi="Times New Roman" w:cs="Times New Roman"/>
+          <w:sz w:val="24"/>
+          <w:szCs w:val="24"/>
+        </w:rPr>
+        <w:t>lalu</w:t>
+      </w:r>
+      <w:proofErr w:type="spellEnd"/>
+      <w:r>
+        <w:rPr>
+          <w:rFonts w:ascii="Times New Roman" w:hAnsi="Times New Roman" w:cs="Times New Roman"/>
+          <w:sz w:val="24"/>
+          <w:szCs w:val="24"/>
+        </w:rPr>
+        <w:t xml:space="preserve"> </w:t>
+      </w:r>
+      <w:proofErr w:type="spellStart"/>
+      <w:r>
+        <w:rPr>
+          <w:rFonts w:ascii="Times New Roman" w:hAnsi="Times New Roman" w:cs="Times New Roman"/>
+          <w:sz w:val="24"/>
+          <w:szCs w:val="24"/>
+        </w:rPr>
+        <w:t>klik</w:t>
+      </w:r>
+      <w:proofErr w:type="spellEnd"/>
+      <w:r>
+        <w:rPr>
+          <w:rFonts w:ascii="Times New Roman" w:hAnsi="Times New Roman" w:cs="Times New Roman"/>
+          <w:sz w:val="24"/>
+          <w:szCs w:val="24"/>
+        </w:rPr>
+        <w:t xml:space="preserve"> </w:t>
       </w:r>
       <w:r>
         <w:rPr>
@@ -287,13 +437,95 @@
           <w:szCs w:val="24"/>
         </w:rPr>
       </w:pPr>
-      <w:r>
-        <w:rPr>
-          <w:rFonts w:ascii="Times New Roman" w:hAnsi="Times New Roman" w:cs="Times New Roman"/>
-          <w:sz w:val="24"/>
-          <w:szCs w:val="24"/>
-        </w:rPr>
-        <w:t xml:space="preserve">Tentukan lokasi instalasi node.js, lalu klik </w:t>
+      <w:proofErr w:type="spellStart"/>
+      <w:r>
+        <w:rPr>
+          <w:rFonts w:ascii="Times New Roman" w:hAnsi="Times New Roman" w:cs="Times New Roman"/>
+          <w:sz w:val="24"/>
+          <w:szCs w:val="24"/>
+        </w:rPr>
+        <w:t>Tentukan</w:t>
+      </w:r>
+      <w:proofErr w:type="spellEnd"/>
+      <w:r>
+        <w:rPr>
+          <w:rFonts w:ascii="Times New Roman" w:hAnsi="Times New Roman" w:cs="Times New Roman"/>
+          <w:sz w:val="24"/>
+          <w:szCs w:val="24"/>
+        </w:rPr>
+        <w:t xml:space="preserve"> </w:t>
+      </w:r>
+      <w:proofErr w:type="spellStart"/>
+      <w:r>
+        <w:rPr>
+          <w:rFonts w:ascii="Times New Roman" w:hAnsi="Times New Roman" w:cs="Times New Roman"/>
+          <w:sz w:val="24"/>
+          <w:szCs w:val="24"/>
+        </w:rPr>
+        <w:t>lokasi</w:t>
+      </w:r>
+      <w:proofErr w:type="spellEnd"/>
+      <w:r>
+        <w:rPr>
+          <w:rFonts w:ascii="Times New Roman" w:hAnsi="Times New Roman" w:cs="Times New Roman"/>
+          <w:sz w:val="24"/>
+          <w:szCs w:val="24"/>
+        </w:rPr>
+        <w:t xml:space="preserve"> </w:t>
+      </w:r>
+      <w:proofErr w:type="spellStart"/>
+      <w:r>
+        <w:rPr>
+          <w:rFonts w:ascii="Times New Roman" w:hAnsi="Times New Roman" w:cs="Times New Roman"/>
+          <w:sz w:val="24"/>
+          <w:szCs w:val="24"/>
+        </w:rPr>
+        <w:t>instalasi</w:t>
+      </w:r>
+      <w:proofErr w:type="spellEnd"/>
+      <w:r>
+        <w:rPr>
+          <w:rFonts w:ascii="Times New Roman" w:hAnsi="Times New Roman" w:cs="Times New Roman"/>
+          <w:sz w:val="24"/>
+          <w:szCs w:val="24"/>
+        </w:rPr>
+        <w:t xml:space="preserve"> node.js, </w:t>
+      </w:r>
+      <w:proofErr w:type="spellStart"/>
+      <w:r>
+        <w:rPr>
+          <w:rFonts w:ascii="Times New Roman" w:hAnsi="Times New Roman" w:cs="Times New Roman"/>
+          <w:sz w:val="24"/>
+          <w:szCs w:val="24"/>
+        </w:rPr>
+        <w:t>lalu</w:t>
+      </w:r>
+      <w:proofErr w:type="spellEnd"/>
+      <w:r>
+        <w:rPr>
+          <w:rFonts w:ascii="Times New Roman" w:hAnsi="Times New Roman" w:cs="Times New Roman"/>
+          <w:sz w:val="24"/>
+          <w:szCs w:val="24"/>
+        </w:rPr>
+        <w:t xml:space="preserve"> </w:t>
+      </w:r>
+      <w:proofErr w:type="spellStart"/>
+      <w:r>
+        <w:rPr>
+          <w:rFonts w:ascii="Times New Roman" w:hAnsi="Times New Roman" w:cs="Times New Roman"/>
+          <w:sz w:val="24"/>
+          <w:szCs w:val="24"/>
+        </w:rPr>
+        <w:t>klik</w:t>
+      </w:r>
+      <w:proofErr w:type="spellEnd"/>
+      <w:r>
+        <w:rPr>
+          <w:rFonts w:ascii="Times New Roman" w:hAnsi="Times New Roman" w:cs="Times New Roman"/>
+          <w:sz w:val="24"/>
+          <w:szCs w:val="24"/>
+        </w:rPr>
+        <w:t xml:space="preserve"> </w:t>
       </w:r>
       <w:r>
         <w:rPr>
@@ -374,6 +606,7 @@
           <w:szCs w:val="24"/>
         </w:rPr>
       </w:pPr>
+      <w:proofErr w:type="spellStart"/>
       <w:r>
         <w:rPr>
           <w:rFonts w:ascii="Times New Roman" w:hAnsi="Times New Roman" w:cs="Times New Roman"/>
@@ -381,7 +614,142 @@
           <w:szCs w:val="24"/>
         </w:rPr>
         <w:lastRenderedPageBreak/>
-        <w:t xml:space="preserve">Pilih fitur yang ingin diinstal, bagian ini bisa menggunakan </w:t>
+        <w:t>Pilih</w:t>
+      </w:r>
+      <w:proofErr w:type="spellEnd"/>
+      <w:r>
+        <w:rPr>
+          <w:rFonts w:ascii="Times New Roman" w:hAnsi="Times New Roman" w:cs="Times New Roman"/>
+          <w:sz w:val="24"/>
+          <w:szCs w:val="24"/>
+        </w:rPr>
+        <w:t xml:space="preserve"> </w:t>
+      </w:r>
+      <w:proofErr w:type="spellStart"/>
+      <w:r>
+        <w:rPr>
+          <w:rFonts w:ascii="Times New Roman" w:hAnsi="Times New Roman" w:cs="Times New Roman"/>
+          <w:sz w:val="24"/>
+          <w:szCs w:val="24"/>
+        </w:rPr>
+        <w:t>fitur</w:t>
+      </w:r>
+      <w:proofErr w:type="spellEnd"/>
+      <w:r>
+        <w:rPr>
+          <w:rFonts w:ascii="Times New Roman" w:hAnsi="Times New Roman" w:cs="Times New Roman"/>
+          <w:sz w:val="24"/>
+          <w:szCs w:val="24"/>
+        </w:rPr>
+        <w:t xml:space="preserve"> yang </w:t>
+      </w:r>
+      <w:proofErr w:type="spellStart"/>
+      <w:r>
+        <w:rPr>
+          <w:rFonts w:ascii="Times New Roman" w:hAnsi="Times New Roman" w:cs="Times New Roman"/>
+          <w:sz w:val="24"/>
+          <w:szCs w:val="24"/>
+        </w:rPr>
+        <w:t>ingin</w:t>
+      </w:r>
+      <w:proofErr w:type="spellEnd"/>
+      <w:r>
+        <w:rPr>
+          <w:rFonts w:ascii="Times New Roman" w:hAnsi="Times New Roman" w:cs="Times New Roman"/>
+          <w:sz w:val="24"/>
+          <w:szCs w:val="24"/>
+        </w:rPr>
+        <w:t xml:space="preserve"> </w:t>
+      </w:r>
+      <w:proofErr w:type="spellStart"/>
+      <w:r>
+        <w:rPr>
+          <w:rFonts w:ascii="Times New Roman" w:hAnsi="Times New Roman" w:cs="Times New Roman"/>
+          <w:sz w:val="24"/>
+          <w:szCs w:val="24"/>
+        </w:rPr>
+        <w:t>diinstal</w:t>
+      </w:r>
+      <w:proofErr w:type="spellEnd"/>
+      <w:r>
+        <w:rPr>
+          <w:rFonts w:ascii="Times New Roman" w:hAnsi="Times New Roman" w:cs="Times New Roman"/>
+          <w:sz w:val="24"/>
+          <w:szCs w:val="24"/>
+        </w:rPr>
+        <w:t xml:space="preserve">, </w:t>
+      </w:r>
+      <w:proofErr w:type="spellStart"/>
+      <w:r>
+        <w:rPr>
+          <w:rFonts w:ascii="Times New Roman" w:hAnsi="Times New Roman" w:cs="Times New Roman"/>
+          <w:sz w:val="24"/>
+          <w:szCs w:val="24"/>
+        </w:rPr>
+        <w:t>bagian</w:t>
+      </w:r>
+      <w:proofErr w:type="spellEnd"/>
+      <w:r>
+        <w:rPr>
+          <w:rFonts w:ascii="Times New Roman" w:hAnsi="Times New Roman" w:cs="Times New Roman"/>
+          <w:sz w:val="24"/>
+          <w:szCs w:val="24"/>
+        </w:rPr>
+        <w:t xml:space="preserve"> </w:t>
+      </w:r>
+      <w:proofErr w:type="spellStart"/>
+      <w:r>
+        <w:rPr>
+          <w:rFonts w:ascii="Times New Roman" w:hAnsi="Times New Roman" w:cs="Times New Roman"/>
+          <w:sz w:val="24"/>
+          <w:szCs w:val="24"/>
+        </w:rPr>
+        <w:t>ini</w:t>
+      </w:r>
+      <w:proofErr w:type="spellEnd"/>
+      <w:r>
+        <w:rPr>
+          <w:rFonts w:ascii="Times New Roman" w:hAnsi="Times New Roman" w:cs="Times New Roman"/>
+          <w:sz w:val="24"/>
+          <w:szCs w:val="24"/>
+        </w:rPr>
+        <w:t xml:space="preserve"> </w:t>
+      </w:r>
+      <w:proofErr w:type="spellStart"/>
+      <w:r>
+        <w:rPr>
+          <w:rFonts w:ascii="Times New Roman" w:hAnsi="Times New Roman" w:cs="Times New Roman"/>
+          <w:sz w:val="24"/>
+          <w:szCs w:val="24"/>
+        </w:rPr>
+        <w:t>bisa</w:t>
+      </w:r>
+      <w:proofErr w:type="spellEnd"/>
+      <w:r>
+        <w:rPr>
+          <w:rFonts w:ascii="Times New Roman" w:hAnsi="Times New Roman" w:cs="Times New Roman"/>
+          <w:sz w:val="24"/>
+          <w:szCs w:val="24"/>
+        </w:rPr>
+        <w:t xml:space="preserve"> </w:t>
+      </w:r>
+      <w:proofErr w:type="spellStart"/>
+      <w:r>
+        <w:rPr>
+          <w:rFonts w:ascii="Times New Roman" w:hAnsi="Times New Roman" w:cs="Times New Roman"/>
+          <w:sz w:val="24"/>
+          <w:szCs w:val="24"/>
+        </w:rPr>
+        <w:t>menggunakan</w:t>
+      </w:r>
+      <w:proofErr w:type="spellEnd"/>
+      <w:r>
+        <w:rPr>
+          <w:rFonts w:ascii="Times New Roman" w:hAnsi="Times New Roman" w:cs="Times New Roman"/>
+          <w:sz w:val="24"/>
+          <w:szCs w:val="24"/>
+        </w:rPr>
+        <w:t xml:space="preserve"> </w:t>
       </w:r>
       <w:r>
         <w:rPr>
@@ -399,7 +767,25 @@
           <w:sz w:val="24"/>
           <w:szCs w:val="24"/>
         </w:rPr>
-        <w:t xml:space="preserve"> klik </w:t>
+        <w:t xml:space="preserve"> </w:t>
+      </w:r>
+      <w:proofErr w:type="spellStart"/>
+      <w:r>
+        <w:rPr>
+          <w:rFonts w:ascii="Times New Roman" w:hAnsi="Times New Roman" w:cs="Times New Roman"/>
+          <w:sz w:val="24"/>
+          <w:szCs w:val="24"/>
+        </w:rPr>
+        <w:t>klik</w:t>
+      </w:r>
+      <w:proofErr w:type="spellEnd"/>
+      <w:r>
+        <w:rPr>
+          <w:rFonts w:ascii="Times New Roman" w:hAnsi="Times New Roman" w:cs="Times New Roman"/>
+          <w:sz w:val="24"/>
+          <w:szCs w:val="24"/>
+        </w:rPr>
+        <w:t xml:space="preserve"> </w:t>
       </w:r>
       <w:r>
         <w:rPr>
@@ -480,13 +866,23 @@
           <w:szCs w:val="24"/>
         </w:rPr>
       </w:pPr>
-      <w:r>
-        <w:rPr>
-          <w:rFonts w:ascii="Times New Roman" w:hAnsi="Times New Roman" w:cs="Times New Roman"/>
-          <w:sz w:val="24"/>
-          <w:szCs w:val="24"/>
-        </w:rPr>
-        <w:t xml:space="preserve">Centang </w:t>
+      <w:proofErr w:type="spellStart"/>
+      <w:r>
+        <w:rPr>
+          <w:rFonts w:ascii="Times New Roman" w:hAnsi="Times New Roman" w:cs="Times New Roman"/>
+          <w:sz w:val="24"/>
+          <w:szCs w:val="24"/>
+        </w:rPr>
+        <w:t>Centang</w:t>
+      </w:r>
+      <w:proofErr w:type="spellEnd"/>
+      <w:r>
+        <w:rPr>
+          <w:rFonts w:ascii="Times New Roman" w:hAnsi="Times New Roman" w:cs="Times New Roman"/>
+          <w:sz w:val="24"/>
+          <w:szCs w:val="24"/>
+        </w:rPr>
+        <w:t xml:space="preserve"> </w:t>
       </w:r>
       <w:r>
         <w:rPr>
@@ -498,13 +894,77 @@
         </w:rPr>
         <w:t xml:space="preserve">automatically install </w:t>
       </w:r>
-      <w:r>
-        <w:rPr>
-          <w:rFonts w:ascii="Times New Roman" w:hAnsi="Times New Roman" w:cs="Times New Roman"/>
-          <w:sz w:val="24"/>
-          <w:szCs w:val="24"/>
-        </w:rPr>
-        <w:t xml:space="preserve">untuk menginstal secara otomatis </w:t>
+      <w:proofErr w:type="spellStart"/>
+      <w:r>
+        <w:rPr>
+          <w:rFonts w:ascii="Times New Roman" w:hAnsi="Times New Roman" w:cs="Times New Roman"/>
+          <w:sz w:val="24"/>
+          <w:szCs w:val="24"/>
+        </w:rPr>
+        <w:t>untuk</w:t>
+      </w:r>
+      <w:proofErr w:type="spellEnd"/>
+      <w:r>
+        <w:rPr>
+          <w:rFonts w:ascii="Times New Roman" w:hAnsi="Times New Roman" w:cs="Times New Roman"/>
+          <w:sz w:val="24"/>
+          <w:szCs w:val="24"/>
+        </w:rPr>
+        <w:t xml:space="preserve"> </w:t>
+      </w:r>
+      <w:proofErr w:type="spellStart"/>
+      <w:r>
+        <w:rPr>
+          <w:rFonts w:ascii="Times New Roman" w:hAnsi="Times New Roman" w:cs="Times New Roman"/>
+          <w:sz w:val="24"/>
+          <w:szCs w:val="24"/>
+        </w:rPr>
+        <w:t>menginstal</w:t>
+      </w:r>
+      <w:proofErr w:type="spellEnd"/>
+      <w:r>
+        <w:rPr>
+          <w:rFonts w:ascii="Times New Roman" w:hAnsi="Times New Roman" w:cs="Times New Roman"/>
+          <w:sz w:val="24"/>
+          <w:szCs w:val="24"/>
+        </w:rPr>
+        <w:t xml:space="preserve"> </w:t>
+      </w:r>
+      <w:proofErr w:type="spellStart"/>
+      <w:r>
+        <w:rPr>
+          <w:rFonts w:ascii="Times New Roman" w:hAnsi="Times New Roman" w:cs="Times New Roman"/>
+          <w:sz w:val="24"/>
+          <w:szCs w:val="24"/>
+        </w:rPr>
+        <w:t>secara</w:t>
+      </w:r>
+      <w:proofErr w:type="spellEnd"/>
+      <w:r>
+        <w:rPr>
+          <w:rFonts w:ascii="Times New Roman" w:hAnsi="Times New Roman" w:cs="Times New Roman"/>
+          <w:sz w:val="24"/>
+          <w:szCs w:val="24"/>
+        </w:rPr>
+        <w:t xml:space="preserve"> </w:t>
+      </w:r>
+      <w:proofErr w:type="spellStart"/>
+      <w:r>
+        <w:rPr>
+          <w:rFonts w:ascii="Times New Roman" w:hAnsi="Times New Roman" w:cs="Times New Roman"/>
+          <w:sz w:val="24"/>
+          <w:szCs w:val="24"/>
+        </w:rPr>
+        <w:t>otomatis</w:t>
+      </w:r>
+      <w:proofErr w:type="spellEnd"/>
+      <w:r>
+        <w:rPr>
+          <w:rFonts w:ascii="Times New Roman" w:hAnsi="Times New Roman" w:cs="Times New Roman"/>
+          <w:sz w:val="24"/>
+          <w:szCs w:val="24"/>
+        </w:rPr>
+        <w:t xml:space="preserve"> </w:t>
       </w:r>
       <w:r>
         <w:rPr>
@@ -522,8 +982,18 @@
           <w:sz w:val="24"/>
           <w:szCs w:val="24"/>
         </w:rPr>
-        <w:t xml:space="preserve"> yang dibutuhkan</w:t>
-      </w:r>
+        <w:t xml:space="preserve"> yang </w:t>
+      </w:r>
+      <w:proofErr w:type="spellStart"/>
+      <w:r>
+        <w:rPr>
+          <w:rFonts w:ascii="Times New Roman" w:hAnsi="Times New Roman" w:cs="Times New Roman"/>
+          <w:sz w:val="24"/>
+          <w:szCs w:val="24"/>
+        </w:rPr>
+        <w:t>dibutuhkan</w:t>
+      </w:r>
+      <w:proofErr w:type="spellEnd"/>
     </w:p>
     <w:p>
       <w:pPr>
@@ -632,6 +1102,7 @@
           <w:szCs w:val="24"/>
         </w:rPr>
       </w:pPr>
+      <w:proofErr w:type="spellStart"/>
       <w:r>
         <w:rPr>
           <w:rFonts w:ascii="Times New Roman" w:hAnsi="Times New Roman" w:cs="Times New Roman"/>
@@ -639,7 +1110,34 @@
           <w:szCs w:val="24"/>
         </w:rPr>
         <w:lastRenderedPageBreak/>
-        <w:t xml:space="preserve">Selanjutnya klik </w:t>
+        <w:t>Selanjutnya</w:t>
+      </w:r>
+      <w:proofErr w:type="spellEnd"/>
+      <w:r>
+        <w:rPr>
+          <w:rFonts w:ascii="Times New Roman" w:hAnsi="Times New Roman" w:cs="Times New Roman"/>
+          <w:sz w:val="24"/>
+          <w:szCs w:val="24"/>
+        </w:rPr>
+        <w:t xml:space="preserve"> </w:t>
+      </w:r>
+      <w:proofErr w:type="spellStart"/>
+      <w:r>
+        <w:rPr>
+          <w:rFonts w:ascii="Times New Roman" w:hAnsi="Times New Roman" w:cs="Times New Roman"/>
+          <w:sz w:val="24"/>
+          <w:szCs w:val="24"/>
+        </w:rPr>
+        <w:t>klik</w:t>
+      </w:r>
+      <w:proofErr w:type="spellEnd"/>
+      <w:r>
+        <w:rPr>
+          <w:rFonts w:ascii="Times New Roman" w:hAnsi="Times New Roman" w:cs="Times New Roman"/>
+          <w:sz w:val="24"/>
+          <w:szCs w:val="24"/>
+        </w:rPr>
+        <w:t xml:space="preserve"> </w:t>
       </w:r>
       <w:r>
         <w:rPr>
@@ -657,7 +1155,61 @@
           <w:sz w:val="24"/>
           <w:szCs w:val="24"/>
         </w:rPr>
-        <w:t>dan tunggu proses instalasi selesai.</w:t>
+        <w:t xml:space="preserve">dan </w:t>
+      </w:r>
+      <w:proofErr w:type="spellStart"/>
+      <w:r>
+        <w:rPr>
+          <w:rFonts w:ascii="Times New Roman" w:hAnsi="Times New Roman" w:cs="Times New Roman"/>
+          <w:sz w:val="24"/>
+          <w:szCs w:val="24"/>
+        </w:rPr>
+        <w:t>tunggu</w:t>
+      </w:r>
+      <w:proofErr w:type="spellEnd"/>
+      <w:r>
+        <w:rPr>
+          <w:rFonts w:ascii="Times New Roman" w:hAnsi="Times New Roman" w:cs="Times New Roman"/>
+          <w:sz w:val="24"/>
+          <w:szCs w:val="24"/>
+        </w:rPr>
+        <w:t xml:space="preserve"> proses </w:t>
+      </w:r>
+      <w:proofErr w:type="spellStart"/>
+      <w:r>
+        <w:rPr>
+          <w:rFonts w:ascii="Times New Roman" w:hAnsi="Times New Roman" w:cs="Times New Roman"/>
+          <w:sz w:val="24"/>
+          <w:szCs w:val="24"/>
+        </w:rPr>
+        <w:t>instalasi</w:t>
+      </w:r>
+      <w:proofErr w:type="spellEnd"/>
+      <w:r>
+        <w:rPr>
+          <w:rFonts w:ascii="Times New Roman" w:hAnsi="Times New Roman" w:cs="Times New Roman"/>
+          <w:sz w:val="24"/>
+          <w:szCs w:val="24"/>
+        </w:rPr>
+        <w:t xml:space="preserve"> </w:t>
+      </w:r>
+      <w:proofErr w:type="spellStart"/>
+      <w:r>
+        <w:rPr>
+          <w:rFonts w:ascii="Times New Roman" w:hAnsi="Times New Roman" w:cs="Times New Roman"/>
+          <w:sz w:val="24"/>
+          <w:szCs w:val="24"/>
+        </w:rPr>
+        <w:t>selesai</w:t>
+      </w:r>
+      <w:proofErr w:type="spellEnd"/>
+      <w:r>
+        <w:rPr>
+          <w:rFonts w:ascii="Times New Roman" w:hAnsi="Times New Roman" w:cs="Times New Roman"/>
+          <w:sz w:val="24"/>
+          <w:szCs w:val="24"/>
+        </w:rPr>
+        <w:t>.</w:t>
       </w:r>
     </w:p>
     <w:p>
@@ -728,13 +1280,59 @@
           <w:szCs w:val="24"/>
         </w:rPr>
       </w:pPr>
-      <w:r>
-        <w:rPr>
-          <w:rFonts w:ascii="Times New Roman" w:hAnsi="Times New Roman" w:cs="Times New Roman"/>
-          <w:sz w:val="24"/>
-          <w:szCs w:val="24"/>
-        </w:rPr>
-        <w:t xml:space="preserve">Setelah selesai klik </w:t>
+      <w:proofErr w:type="spellStart"/>
+      <w:r>
+        <w:rPr>
+          <w:rFonts w:ascii="Times New Roman" w:hAnsi="Times New Roman" w:cs="Times New Roman"/>
+          <w:sz w:val="24"/>
+          <w:szCs w:val="24"/>
+        </w:rPr>
+        <w:t>Setelah</w:t>
+      </w:r>
+      <w:proofErr w:type="spellEnd"/>
+      <w:r>
+        <w:rPr>
+          <w:rFonts w:ascii="Times New Roman" w:hAnsi="Times New Roman" w:cs="Times New Roman"/>
+          <w:sz w:val="24"/>
+          <w:szCs w:val="24"/>
+        </w:rPr>
+        <w:t xml:space="preserve"> </w:t>
+      </w:r>
+      <w:proofErr w:type="spellStart"/>
+      <w:r>
+        <w:rPr>
+          <w:rFonts w:ascii="Times New Roman" w:hAnsi="Times New Roman" w:cs="Times New Roman"/>
+          <w:sz w:val="24"/>
+          <w:szCs w:val="24"/>
+        </w:rPr>
+        <w:t>selesai</w:t>
+      </w:r>
+      <w:proofErr w:type="spellEnd"/>
+      <w:r>
+        <w:rPr>
+          <w:rFonts w:ascii="Times New Roman" w:hAnsi="Times New Roman" w:cs="Times New Roman"/>
+          <w:sz w:val="24"/>
+          <w:szCs w:val="24"/>
+        </w:rPr>
+        <w:t xml:space="preserve"> </w:t>
+      </w:r>
+      <w:proofErr w:type="spellStart"/>
+      <w:r>
+        <w:rPr>
+          <w:rFonts w:ascii="Times New Roman" w:hAnsi="Times New Roman" w:cs="Times New Roman"/>
+          <w:sz w:val="24"/>
+          <w:szCs w:val="24"/>
+        </w:rPr>
+        <w:t>klik</w:t>
+      </w:r>
+      <w:proofErr w:type="spellEnd"/>
+      <w:r>
+        <w:rPr>
+          <w:rFonts w:ascii="Times New Roman" w:hAnsi="Times New Roman" w:cs="Times New Roman"/>
+          <w:sz w:val="24"/>
+          <w:szCs w:val="24"/>
+        </w:rPr>
+        <w:t xml:space="preserve"> </w:t>
       </w:r>
       <w:r>
         <w:rPr>
@@ -752,7 +1350,61 @@
           <w:sz w:val="24"/>
           <w:szCs w:val="24"/>
         </w:rPr>
-        <w:t xml:space="preserve"> untuk mengakhiri proses instalasi.</w:t>
+        <w:t xml:space="preserve"> </w:t>
+      </w:r>
+      <w:proofErr w:type="spellStart"/>
+      <w:r>
+        <w:rPr>
+          <w:rFonts w:ascii="Times New Roman" w:hAnsi="Times New Roman" w:cs="Times New Roman"/>
+          <w:sz w:val="24"/>
+          <w:szCs w:val="24"/>
+        </w:rPr>
+        <w:t>untuk</w:t>
+      </w:r>
+      <w:proofErr w:type="spellEnd"/>
+      <w:r>
+        <w:rPr>
+          <w:rFonts w:ascii="Times New Roman" w:hAnsi="Times New Roman" w:cs="Times New Roman"/>
+          <w:sz w:val="24"/>
+          <w:szCs w:val="24"/>
+        </w:rPr>
+        <w:t xml:space="preserve"> </w:t>
+      </w:r>
+      <w:proofErr w:type="spellStart"/>
+      <w:r>
+        <w:rPr>
+          <w:rFonts w:ascii="Times New Roman" w:hAnsi="Times New Roman" w:cs="Times New Roman"/>
+          <w:sz w:val="24"/>
+          <w:szCs w:val="24"/>
+        </w:rPr>
+        <w:t>mengakhiri</w:t>
+      </w:r>
+      <w:proofErr w:type="spellEnd"/>
+      <w:r>
+        <w:rPr>
+          <w:rFonts w:ascii="Times New Roman" w:hAnsi="Times New Roman" w:cs="Times New Roman"/>
+          <w:sz w:val="24"/>
+          <w:szCs w:val="24"/>
+        </w:rPr>
+        <w:t xml:space="preserve"> proses </w:t>
+      </w:r>
+      <w:proofErr w:type="spellStart"/>
+      <w:r>
+        <w:rPr>
+          <w:rFonts w:ascii="Times New Roman" w:hAnsi="Times New Roman" w:cs="Times New Roman"/>
+          <w:sz w:val="24"/>
+          <w:szCs w:val="24"/>
+        </w:rPr>
+        <w:t>instalasi</w:t>
+      </w:r>
+      <w:proofErr w:type="spellEnd"/>
+      <w:r>
+        <w:rPr>
+          <w:rFonts w:ascii="Times New Roman" w:hAnsi="Times New Roman" w:cs="Times New Roman"/>
+          <w:sz w:val="24"/>
+          <w:szCs w:val="24"/>
+        </w:rPr>
+        <w:t>.</w:t>
       </w:r>
     </w:p>
     <w:p>
@@ -819,7 +1471,61 @@
           <w:sz w:val="24"/>
           <w:szCs w:val="24"/>
         </w:rPr>
-        <w:t xml:space="preserve">Pada tampilan ini ditampilkan </w:t>
+        <w:t xml:space="preserve">Pada </w:t>
+      </w:r>
+      <w:proofErr w:type="spellStart"/>
+      <w:r>
+        <w:rPr>
+          <w:rFonts w:ascii="Times New Roman" w:hAnsi="Times New Roman" w:cs="Times New Roman"/>
+          <w:sz w:val="24"/>
+          <w:szCs w:val="24"/>
+        </w:rPr>
+        <w:t>tampilan</w:t>
+      </w:r>
+      <w:proofErr w:type="spellEnd"/>
+      <w:r>
+        <w:rPr>
+          <w:rFonts w:ascii="Times New Roman" w:hAnsi="Times New Roman" w:cs="Times New Roman"/>
+          <w:sz w:val="24"/>
+          <w:szCs w:val="24"/>
+        </w:rPr>
+        <w:t xml:space="preserve"> </w:t>
+      </w:r>
+      <w:proofErr w:type="spellStart"/>
+      <w:r>
+        <w:rPr>
+          <w:rFonts w:ascii="Times New Roman" w:hAnsi="Times New Roman" w:cs="Times New Roman"/>
+          <w:sz w:val="24"/>
+          <w:szCs w:val="24"/>
+        </w:rPr>
+        <w:t>ini</w:t>
+      </w:r>
+      <w:proofErr w:type="spellEnd"/>
+      <w:r>
+        <w:rPr>
+          <w:rFonts w:ascii="Times New Roman" w:hAnsi="Times New Roman" w:cs="Times New Roman"/>
+          <w:sz w:val="24"/>
+          <w:szCs w:val="24"/>
+        </w:rPr>
+        <w:t xml:space="preserve"> </w:t>
+      </w:r>
+      <w:proofErr w:type="spellStart"/>
+      <w:r>
+        <w:rPr>
+          <w:rFonts w:ascii="Times New Roman" w:hAnsi="Times New Roman" w:cs="Times New Roman"/>
+          <w:sz w:val="24"/>
+          <w:szCs w:val="24"/>
+        </w:rPr>
+        <w:t>ditampilkan</w:t>
+      </w:r>
+      <w:proofErr w:type="spellEnd"/>
+      <w:r>
+        <w:rPr>
+          <w:rFonts w:ascii="Times New Roman" w:hAnsi="Times New Roman" w:cs="Times New Roman"/>
+          <w:sz w:val="24"/>
+          <w:szCs w:val="24"/>
+        </w:rPr>
+        <w:t xml:space="preserve"> </w:t>
       </w:r>
       <w:r>
         <w:rPr>
@@ -831,13 +1537,41 @@
         </w:rPr>
         <w:t xml:space="preserve">license terms </w:t>
       </w:r>
-      <w:r>
-        <w:rPr>
-          <w:rFonts w:ascii="Times New Roman" w:hAnsi="Times New Roman" w:cs="Times New Roman"/>
-          <w:sz w:val="24"/>
-          <w:szCs w:val="24"/>
-        </w:rPr>
-        <w:t xml:space="preserve">dari Java, centang </w:t>
+      <w:proofErr w:type="spellStart"/>
+      <w:r>
+        <w:rPr>
+          <w:rFonts w:ascii="Times New Roman" w:hAnsi="Times New Roman" w:cs="Times New Roman"/>
+          <w:sz w:val="24"/>
+          <w:szCs w:val="24"/>
+        </w:rPr>
+        <w:t>dari</w:t>
+      </w:r>
+      <w:proofErr w:type="spellEnd"/>
+      <w:r>
+        <w:rPr>
+          <w:rFonts w:ascii="Times New Roman" w:hAnsi="Times New Roman" w:cs="Times New Roman"/>
+          <w:sz w:val="24"/>
+          <w:szCs w:val="24"/>
+        </w:rPr>
+        <w:t xml:space="preserve"> Java, </w:t>
+      </w:r>
+      <w:proofErr w:type="spellStart"/>
+      <w:r>
+        <w:rPr>
+          <w:rFonts w:ascii="Times New Roman" w:hAnsi="Times New Roman" w:cs="Times New Roman"/>
+          <w:sz w:val="24"/>
+          <w:szCs w:val="24"/>
+        </w:rPr>
+        <w:t>centang</w:t>
+      </w:r>
+      <w:proofErr w:type="spellEnd"/>
+      <w:r>
+        <w:rPr>
+          <w:rFonts w:ascii="Times New Roman" w:hAnsi="Times New Roman" w:cs="Times New Roman"/>
+          <w:sz w:val="24"/>
+          <w:szCs w:val="24"/>
+        </w:rPr>
+        <w:t xml:space="preserve"> </w:t>
       </w:r>
       <w:r>
         <w:rPr>
@@ -855,7 +1589,151 @@
           <w:sz w:val="24"/>
           <w:szCs w:val="24"/>
         </w:rPr>
-        <w:t xml:space="preserve"> jika butuh untuk mengubah lokasi instalasi, selanjutnya klik </w:t>
+        <w:t xml:space="preserve"> </w:t>
+      </w:r>
+      <w:proofErr w:type="spellStart"/>
+      <w:r>
+        <w:rPr>
+          <w:rFonts w:ascii="Times New Roman" w:hAnsi="Times New Roman" w:cs="Times New Roman"/>
+          <w:sz w:val="24"/>
+          <w:szCs w:val="24"/>
+        </w:rPr>
+        <w:t>jika</w:t>
+      </w:r>
+      <w:proofErr w:type="spellEnd"/>
+      <w:r>
+        <w:rPr>
+          <w:rFonts w:ascii="Times New Roman" w:hAnsi="Times New Roman" w:cs="Times New Roman"/>
+          <w:sz w:val="24"/>
+          <w:szCs w:val="24"/>
+        </w:rPr>
+        <w:t xml:space="preserve"> </w:t>
+      </w:r>
+      <w:proofErr w:type="spellStart"/>
+      <w:r>
+        <w:rPr>
+          <w:rFonts w:ascii="Times New Roman" w:hAnsi="Times New Roman" w:cs="Times New Roman"/>
+          <w:sz w:val="24"/>
+          <w:szCs w:val="24"/>
+        </w:rPr>
+        <w:t>butuh</w:t>
+      </w:r>
+      <w:proofErr w:type="spellEnd"/>
+      <w:r>
+        <w:rPr>
+          <w:rFonts w:ascii="Times New Roman" w:hAnsi="Times New Roman" w:cs="Times New Roman"/>
+          <w:sz w:val="24"/>
+          <w:szCs w:val="24"/>
+        </w:rPr>
+        <w:t xml:space="preserve"> </w:t>
+      </w:r>
+      <w:proofErr w:type="spellStart"/>
+      <w:r>
+        <w:rPr>
+          <w:rFonts w:ascii="Times New Roman" w:hAnsi="Times New Roman" w:cs="Times New Roman"/>
+          <w:sz w:val="24"/>
+          <w:szCs w:val="24"/>
+        </w:rPr>
+        <w:t>untuk</w:t>
+      </w:r>
+      <w:proofErr w:type="spellEnd"/>
+      <w:r>
+        <w:rPr>
+          <w:rFonts w:ascii="Times New Roman" w:hAnsi="Times New Roman" w:cs="Times New Roman"/>
+          <w:sz w:val="24"/>
+          <w:szCs w:val="24"/>
+        </w:rPr>
+        <w:t xml:space="preserve"> </w:t>
+      </w:r>
+      <w:proofErr w:type="spellStart"/>
+      <w:r>
+        <w:rPr>
+          <w:rFonts w:ascii="Times New Roman" w:hAnsi="Times New Roman" w:cs="Times New Roman"/>
+          <w:sz w:val="24"/>
+          <w:szCs w:val="24"/>
+        </w:rPr>
+        <w:t>mengubah</w:t>
+      </w:r>
+      <w:proofErr w:type="spellEnd"/>
+      <w:r>
+        <w:rPr>
+          <w:rFonts w:ascii="Times New Roman" w:hAnsi="Times New Roman" w:cs="Times New Roman"/>
+          <w:sz w:val="24"/>
+          <w:szCs w:val="24"/>
+        </w:rPr>
+        <w:t xml:space="preserve"> </w:t>
+      </w:r>
+      <w:proofErr w:type="spellStart"/>
+      <w:r>
+        <w:rPr>
+          <w:rFonts w:ascii="Times New Roman" w:hAnsi="Times New Roman" w:cs="Times New Roman"/>
+          <w:sz w:val="24"/>
+          <w:szCs w:val="24"/>
+        </w:rPr>
+        <w:t>lokasi</w:t>
+      </w:r>
+      <w:proofErr w:type="spellEnd"/>
+      <w:r>
+        <w:rPr>
+          <w:rFonts w:ascii="Times New Roman" w:hAnsi="Times New Roman" w:cs="Times New Roman"/>
+          <w:sz w:val="24"/>
+          <w:szCs w:val="24"/>
+        </w:rPr>
+        <w:t xml:space="preserve"> </w:t>
+      </w:r>
+      <w:proofErr w:type="spellStart"/>
+      <w:r>
+        <w:rPr>
+          <w:rFonts w:ascii="Times New Roman" w:hAnsi="Times New Roman" w:cs="Times New Roman"/>
+          <w:sz w:val="24"/>
+          <w:szCs w:val="24"/>
+        </w:rPr>
+        <w:t>instalasi</w:t>
+      </w:r>
+      <w:proofErr w:type="spellEnd"/>
+      <w:r>
+        <w:rPr>
+          <w:rFonts w:ascii="Times New Roman" w:hAnsi="Times New Roman" w:cs="Times New Roman"/>
+          <w:sz w:val="24"/>
+          <w:szCs w:val="24"/>
+        </w:rPr>
+        <w:t xml:space="preserve">, </w:t>
+      </w:r>
+      <w:proofErr w:type="spellStart"/>
+      <w:r>
+        <w:rPr>
+          <w:rFonts w:ascii="Times New Roman" w:hAnsi="Times New Roman" w:cs="Times New Roman"/>
+          <w:sz w:val="24"/>
+          <w:szCs w:val="24"/>
+        </w:rPr>
+        <w:t>selanjutnya</w:t>
+      </w:r>
+      <w:proofErr w:type="spellEnd"/>
+      <w:r>
+        <w:rPr>
+          <w:rFonts w:ascii="Times New Roman" w:hAnsi="Times New Roman" w:cs="Times New Roman"/>
+          <w:sz w:val="24"/>
+          <w:szCs w:val="24"/>
+        </w:rPr>
+        <w:t xml:space="preserve"> </w:t>
+      </w:r>
+      <w:proofErr w:type="spellStart"/>
+      <w:r>
+        <w:rPr>
+          <w:rFonts w:ascii="Times New Roman" w:hAnsi="Times New Roman" w:cs="Times New Roman"/>
+          <w:sz w:val="24"/>
+          <w:szCs w:val="24"/>
+        </w:rPr>
+        <w:t>klik</w:t>
+      </w:r>
+      <w:proofErr w:type="spellEnd"/>
+      <w:r>
+        <w:rPr>
+          <w:rFonts w:ascii="Times New Roman" w:hAnsi="Times New Roman" w:cs="Times New Roman"/>
+          <w:sz w:val="24"/>
+          <w:szCs w:val="24"/>
+        </w:rPr>
+        <w:t xml:space="preserve"> </w:t>
       </w:r>
       <w:r>
         <w:rPr>
@@ -988,6 +1866,7 @@
           <w:szCs w:val="24"/>
         </w:rPr>
       </w:pPr>
+      <w:proofErr w:type="spellStart"/>
       <w:r>
         <w:rPr>
           <w:rFonts w:ascii="Times New Roman" w:hAnsi="Times New Roman" w:cs="Times New Roman"/>
@@ -995,7 +1874,52 @@
           <w:szCs w:val="24"/>
         </w:rPr>
         <w:lastRenderedPageBreak/>
-        <w:t>Tunggu proses instalasi selesai.</w:t>
+        <w:t>Tunggu</w:t>
+      </w:r>
+      <w:proofErr w:type="spellEnd"/>
+      <w:r>
+        <w:rPr>
+          <w:rFonts w:ascii="Times New Roman" w:hAnsi="Times New Roman" w:cs="Times New Roman"/>
+          <w:sz w:val="24"/>
+          <w:szCs w:val="24"/>
+        </w:rPr>
+        <w:t xml:space="preserve"> proses </w:t>
+      </w:r>
+      <w:proofErr w:type="spellStart"/>
+      <w:r>
+        <w:rPr>
+          <w:rFonts w:ascii="Times New Roman" w:hAnsi="Times New Roman" w:cs="Times New Roman"/>
+          <w:sz w:val="24"/>
+          <w:szCs w:val="24"/>
+        </w:rPr>
+        <w:t>instalasi</w:t>
+      </w:r>
+      <w:proofErr w:type="spellEnd"/>
+      <w:r>
+        <w:rPr>
+          <w:rFonts w:ascii="Times New Roman" w:hAnsi="Times New Roman" w:cs="Times New Roman"/>
+          <w:sz w:val="24"/>
+          <w:szCs w:val="24"/>
+        </w:rPr>
+        <w:t xml:space="preserve"> </w:t>
+      </w:r>
+      <w:proofErr w:type="spellStart"/>
+      <w:r>
+        <w:rPr>
+          <w:rFonts w:ascii="Times New Roman" w:hAnsi="Times New Roman" w:cs="Times New Roman"/>
+          <w:sz w:val="24"/>
+          <w:szCs w:val="24"/>
+        </w:rPr>
+        <w:t>selesai</w:t>
+      </w:r>
+      <w:proofErr w:type="spellEnd"/>
+      <w:r>
+        <w:rPr>
+          <w:rFonts w:ascii="Times New Roman" w:hAnsi="Times New Roman" w:cs="Times New Roman"/>
+          <w:sz w:val="24"/>
+          <w:szCs w:val="24"/>
+        </w:rPr>
+        <w:t>.</w:t>
       </w:r>
     </w:p>
     <w:p>
@@ -1066,13 +1990,77 @@
           <w:szCs w:val="24"/>
         </w:rPr>
       </w:pPr>
-      <w:r>
-        <w:rPr>
-          <w:rFonts w:ascii="Times New Roman" w:hAnsi="Times New Roman" w:cs="Times New Roman"/>
-          <w:sz w:val="24"/>
-          <w:szCs w:val="24"/>
-        </w:rPr>
-        <w:t xml:space="preserve">Setelah proses instalasi selesai, klik </w:t>
+      <w:proofErr w:type="spellStart"/>
+      <w:r>
+        <w:rPr>
+          <w:rFonts w:ascii="Times New Roman" w:hAnsi="Times New Roman" w:cs="Times New Roman"/>
+          <w:sz w:val="24"/>
+          <w:szCs w:val="24"/>
+        </w:rPr>
+        <w:t>Setelah</w:t>
+      </w:r>
+      <w:proofErr w:type="spellEnd"/>
+      <w:r>
+        <w:rPr>
+          <w:rFonts w:ascii="Times New Roman" w:hAnsi="Times New Roman" w:cs="Times New Roman"/>
+          <w:sz w:val="24"/>
+          <w:szCs w:val="24"/>
+        </w:rPr>
+        <w:t xml:space="preserve"> proses </w:t>
+      </w:r>
+      <w:proofErr w:type="spellStart"/>
+      <w:r>
+        <w:rPr>
+          <w:rFonts w:ascii="Times New Roman" w:hAnsi="Times New Roman" w:cs="Times New Roman"/>
+          <w:sz w:val="24"/>
+          <w:szCs w:val="24"/>
+        </w:rPr>
+        <w:t>instalasi</w:t>
+      </w:r>
+      <w:proofErr w:type="spellEnd"/>
+      <w:r>
+        <w:rPr>
+          <w:rFonts w:ascii="Times New Roman" w:hAnsi="Times New Roman" w:cs="Times New Roman"/>
+          <w:sz w:val="24"/>
+          <w:szCs w:val="24"/>
+        </w:rPr>
+        <w:t xml:space="preserve"> </w:t>
+      </w:r>
+      <w:proofErr w:type="spellStart"/>
+      <w:r>
+        <w:rPr>
+          <w:rFonts w:ascii="Times New Roman" w:hAnsi="Times New Roman" w:cs="Times New Roman"/>
+          <w:sz w:val="24"/>
+          <w:szCs w:val="24"/>
+        </w:rPr>
+        <w:t>selesai</w:t>
+      </w:r>
+      <w:proofErr w:type="spellEnd"/>
+      <w:r>
+        <w:rPr>
+          <w:rFonts w:ascii="Times New Roman" w:hAnsi="Times New Roman" w:cs="Times New Roman"/>
+          <w:sz w:val="24"/>
+          <w:szCs w:val="24"/>
+        </w:rPr>
+        <w:t xml:space="preserve">, </w:t>
+      </w:r>
+      <w:proofErr w:type="spellStart"/>
+      <w:r>
+        <w:rPr>
+          <w:rFonts w:ascii="Times New Roman" w:hAnsi="Times New Roman" w:cs="Times New Roman"/>
+          <w:sz w:val="24"/>
+          <w:szCs w:val="24"/>
+        </w:rPr>
+        <w:t>klik</w:t>
+      </w:r>
+      <w:proofErr w:type="spellEnd"/>
+      <w:r>
+        <w:rPr>
+          <w:rFonts w:ascii="Times New Roman" w:hAnsi="Times New Roman" w:cs="Times New Roman"/>
+          <w:sz w:val="24"/>
+          <w:szCs w:val="24"/>
+        </w:rPr>
+        <w:t xml:space="preserve"> </w:t>
       </w:r>
       <w:r>
         <w:rPr>
@@ -1153,13 +2141,113 @@
           <w:szCs w:val="24"/>
         </w:rPr>
       </w:pPr>
-      <w:r>
-        <w:rPr>
-          <w:rFonts w:ascii="Times New Roman" w:hAnsi="Times New Roman" w:cs="Times New Roman"/>
-          <w:sz w:val="24"/>
-          <w:szCs w:val="24"/>
-        </w:rPr>
-        <w:t xml:space="preserve">Untuk mengecek apakah Java sudah terinstall, buka </w:t>
+      <w:proofErr w:type="spellStart"/>
+      <w:r>
+        <w:rPr>
+          <w:rFonts w:ascii="Times New Roman" w:hAnsi="Times New Roman" w:cs="Times New Roman"/>
+          <w:sz w:val="24"/>
+          <w:szCs w:val="24"/>
+        </w:rPr>
+        <w:t>Untuk</w:t>
+      </w:r>
+      <w:proofErr w:type="spellEnd"/>
+      <w:r>
+        <w:rPr>
+          <w:rFonts w:ascii="Times New Roman" w:hAnsi="Times New Roman" w:cs="Times New Roman"/>
+          <w:sz w:val="24"/>
+          <w:szCs w:val="24"/>
+        </w:rPr>
+        <w:t xml:space="preserve"> </w:t>
+      </w:r>
+      <w:proofErr w:type="spellStart"/>
+      <w:r>
+        <w:rPr>
+          <w:rFonts w:ascii="Times New Roman" w:hAnsi="Times New Roman" w:cs="Times New Roman"/>
+          <w:sz w:val="24"/>
+          <w:szCs w:val="24"/>
+        </w:rPr>
+        <w:t>mengecek</w:t>
+      </w:r>
+      <w:proofErr w:type="spellEnd"/>
+      <w:r>
+        <w:rPr>
+          <w:rFonts w:ascii="Times New Roman" w:hAnsi="Times New Roman" w:cs="Times New Roman"/>
+          <w:sz w:val="24"/>
+          <w:szCs w:val="24"/>
+        </w:rPr>
+        <w:t xml:space="preserve"> </w:t>
+      </w:r>
+      <w:proofErr w:type="spellStart"/>
+      <w:r>
+        <w:rPr>
+          <w:rFonts w:ascii="Times New Roman" w:hAnsi="Times New Roman" w:cs="Times New Roman"/>
+          <w:sz w:val="24"/>
+          <w:szCs w:val="24"/>
+        </w:rPr>
+        <w:t>apakah</w:t>
+      </w:r>
+      <w:proofErr w:type="spellEnd"/>
+      <w:r>
+        <w:rPr>
+          <w:rFonts w:ascii="Times New Roman" w:hAnsi="Times New Roman" w:cs="Times New Roman"/>
+          <w:sz w:val="24"/>
+          <w:szCs w:val="24"/>
+        </w:rPr>
+        <w:t xml:space="preserve"> Java </w:t>
+      </w:r>
+      <w:proofErr w:type="spellStart"/>
+      <w:r>
+        <w:rPr>
+          <w:rFonts w:ascii="Times New Roman" w:hAnsi="Times New Roman" w:cs="Times New Roman"/>
+          <w:sz w:val="24"/>
+          <w:szCs w:val="24"/>
+        </w:rPr>
+        <w:t>sudah</w:t>
+      </w:r>
+      <w:proofErr w:type="spellEnd"/>
+      <w:r>
+        <w:rPr>
+          <w:rFonts w:ascii="Times New Roman" w:hAnsi="Times New Roman" w:cs="Times New Roman"/>
+          <w:sz w:val="24"/>
+          <w:szCs w:val="24"/>
+        </w:rPr>
+        <w:t xml:space="preserve"> </w:t>
+      </w:r>
+      <w:proofErr w:type="spellStart"/>
+      <w:r>
+        <w:rPr>
+          <w:rFonts w:ascii="Times New Roman" w:hAnsi="Times New Roman" w:cs="Times New Roman"/>
+          <w:sz w:val="24"/>
+          <w:szCs w:val="24"/>
+        </w:rPr>
+        <w:t>terinstall</w:t>
+      </w:r>
+      <w:proofErr w:type="spellEnd"/>
+      <w:r>
+        <w:rPr>
+          <w:rFonts w:ascii="Times New Roman" w:hAnsi="Times New Roman" w:cs="Times New Roman"/>
+          <w:sz w:val="24"/>
+          <w:szCs w:val="24"/>
+        </w:rPr>
+        <w:t xml:space="preserve">, </w:t>
+      </w:r>
+      <w:proofErr w:type="spellStart"/>
+      <w:r>
+        <w:rPr>
+          <w:rFonts w:ascii="Times New Roman" w:hAnsi="Times New Roman" w:cs="Times New Roman"/>
+          <w:sz w:val="24"/>
+          <w:szCs w:val="24"/>
+        </w:rPr>
+        <w:t>buka</w:t>
+      </w:r>
+      <w:proofErr w:type="spellEnd"/>
+      <w:r>
+        <w:rPr>
+          <w:rFonts w:ascii="Times New Roman" w:hAnsi="Times New Roman" w:cs="Times New Roman"/>
+          <w:sz w:val="24"/>
+          <w:szCs w:val="24"/>
+        </w:rPr>
+        <w:t xml:space="preserve"> </w:t>
       </w:r>
       <w:r>
         <w:rPr>
@@ -1177,7 +2265,25 @@
           <w:sz w:val="24"/>
           <w:szCs w:val="24"/>
         </w:rPr>
-        <w:t xml:space="preserve"> dan masukkan </w:t>
+        <w:t xml:space="preserve"> dan </w:t>
+      </w:r>
+      <w:proofErr w:type="spellStart"/>
+      <w:r>
+        <w:rPr>
+          <w:rFonts w:ascii="Times New Roman" w:hAnsi="Times New Roman" w:cs="Times New Roman"/>
+          <w:sz w:val="24"/>
+          <w:szCs w:val="24"/>
+        </w:rPr>
+        <w:t>masukkan</w:t>
+      </w:r>
+      <w:proofErr w:type="spellEnd"/>
+      <w:r>
+        <w:rPr>
+          <w:rFonts w:ascii="Times New Roman" w:hAnsi="Times New Roman" w:cs="Times New Roman"/>
+          <w:sz w:val="24"/>
+          <w:szCs w:val="24"/>
+        </w:rPr>
+        <w:t xml:space="preserve"> </w:t>
       </w:r>
       <w:r>
         <w:rPr>
@@ -1195,7 +2301,61 @@
           <w:sz w:val="24"/>
           <w:szCs w:val="24"/>
         </w:rPr>
-        <w:t xml:space="preserve"> seperti di bawah ini.</w:t>
+        <w:t xml:space="preserve"> </w:t>
+      </w:r>
+      <w:proofErr w:type="spellStart"/>
+      <w:r>
+        <w:rPr>
+          <w:rFonts w:ascii="Times New Roman" w:hAnsi="Times New Roman" w:cs="Times New Roman"/>
+          <w:sz w:val="24"/>
+          <w:szCs w:val="24"/>
+        </w:rPr>
+        <w:t>seperti</w:t>
+      </w:r>
+      <w:proofErr w:type="spellEnd"/>
+      <w:r>
+        <w:rPr>
+          <w:rFonts w:ascii="Times New Roman" w:hAnsi="Times New Roman" w:cs="Times New Roman"/>
+          <w:sz w:val="24"/>
+          <w:szCs w:val="24"/>
+        </w:rPr>
+        <w:t xml:space="preserve"> di </w:t>
+      </w:r>
+      <w:proofErr w:type="spellStart"/>
+      <w:r>
+        <w:rPr>
+          <w:rFonts w:ascii="Times New Roman" w:hAnsi="Times New Roman" w:cs="Times New Roman"/>
+          <w:sz w:val="24"/>
+          <w:szCs w:val="24"/>
+        </w:rPr>
+        <w:t>bawah</w:t>
+      </w:r>
+      <w:proofErr w:type="spellEnd"/>
+      <w:r>
+        <w:rPr>
+          <w:rFonts w:ascii="Times New Roman" w:hAnsi="Times New Roman" w:cs="Times New Roman"/>
+          <w:sz w:val="24"/>
+          <w:szCs w:val="24"/>
+        </w:rPr>
+        <w:t xml:space="preserve"> </w:t>
+      </w:r>
+      <w:proofErr w:type="spellStart"/>
+      <w:r>
+        <w:rPr>
+          <w:rFonts w:ascii="Times New Roman" w:hAnsi="Times New Roman" w:cs="Times New Roman"/>
+          <w:sz w:val="24"/>
+          <w:szCs w:val="24"/>
+        </w:rPr>
+        <w:t>ini</w:t>
+      </w:r>
+      <w:proofErr w:type="spellEnd"/>
+      <w:r>
+        <w:rPr>
+          <w:rFonts w:ascii="Times New Roman" w:hAnsi="Times New Roman" w:cs="Times New Roman"/>
+          <w:sz w:val="24"/>
+          <w:szCs w:val="24"/>
+        </w:rPr>
+        <w:t>.</w:t>
       </w:r>
     </w:p>
     <w:p>
@@ -1266,13 +2426,59 @@
           <w:szCs w:val="24"/>
         </w:rPr>
       </w:pPr>
-      <w:r>
-        <w:rPr>
-          <w:rFonts w:ascii="Times New Roman" w:hAnsi="Times New Roman" w:cs="Times New Roman"/>
-          <w:sz w:val="24"/>
-          <w:szCs w:val="24"/>
-        </w:rPr>
-        <w:t xml:space="preserve">Selanjutnya instalasi Appium, buka </w:t>
+      <w:proofErr w:type="spellStart"/>
+      <w:r>
+        <w:rPr>
+          <w:rFonts w:ascii="Times New Roman" w:hAnsi="Times New Roman" w:cs="Times New Roman"/>
+          <w:sz w:val="24"/>
+          <w:szCs w:val="24"/>
+        </w:rPr>
+        <w:t>Selanjutnya</w:t>
+      </w:r>
+      <w:proofErr w:type="spellEnd"/>
+      <w:r>
+        <w:rPr>
+          <w:rFonts w:ascii="Times New Roman" w:hAnsi="Times New Roman" w:cs="Times New Roman"/>
+          <w:sz w:val="24"/>
+          <w:szCs w:val="24"/>
+        </w:rPr>
+        <w:t xml:space="preserve"> </w:t>
+      </w:r>
+      <w:proofErr w:type="spellStart"/>
+      <w:r>
+        <w:rPr>
+          <w:rFonts w:ascii="Times New Roman" w:hAnsi="Times New Roman" w:cs="Times New Roman"/>
+          <w:sz w:val="24"/>
+          <w:szCs w:val="24"/>
+        </w:rPr>
+        <w:t>instalasi</w:t>
+      </w:r>
+      <w:proofErr w:type="spellEnd"/>
+      <w:r>
+        <w:rPr>
+          <w:rFonts w:ascii="Times New Roman" w:hAnsi="Times New Roman" w:cs="Times New Roman"/>
+          <w:sz w:val="24"/>
+          <w:szCs w:val="24"/>
+        </w:rPr>
+        <w:t xml:space="preserve"> Appium, </w:t>
+      </w:r>
+      <w:proofErr w:type="spellStart"/>
+      <w:r>
+        <w:rPr>
+          <w:rFonts w:ascii="Times New Roman" w:hAnsi="Times New Roman" w:cs="Times New Roman"/>
+          <w:sz w:val="24"/>
+          <w:szCs w:val="24"/>
+        </w:rPr>
+        <w:t>buka</w:t>
+      </w:r>
+      <w:proofErr w:type="spellEnd"/>
+      <w:r>
+        <w:rPr>
+          <w:rFonts w:ascii="Times New Roman" w:hAnsi="Times New Roman" w:cs="Times New Roman"/>
+          <w:sz w:val="24"/>
+          <w:szCs w:val="24"/>
+        </w:rPr>
+        <w:t xml:space="preserve"> </w:t>
       </w:r>
       <w:r>
         <w:rPr>
@@ -1290,7 +2496,25 @@
           <w:sz w:val="24"/>
           <w:szCs w:val="24"/>
         </w:rPr>
-        <w:t xml:space="preserve">dan masukkan </w:t>
+        <w:t xml:space="preserve">dan </w:t>
+      </w:r>
+      <w:proofErr w:type="spellStart"/>
+      <w:r>
+        <w:rPr>
+          <w:rFonts w:ascii="Times New Roman" w:hAnsi="Times New Roman" w:cs="Times New Roman"/>
+          <w:sz w:val="24"/>
+          <w:szCs w:val="24"/>
+        </w:rPr>
+        <w:t>masukkan</w:t>
+      </w:r>
+      <w:proofErr w:type="spellEnd"/>
+      <w:r>
+        <w:rPr>
+          <w:rFonts w:ascii="Times New Roman" w:hAnsi="Times New Roman" w:cs="Times New Roman"/>
+          <w:sz w:val="24"/>
+          <w:szCs w:val="24"/>
+        </w:rPr>
+        <w:t xml:space="preserve"> </w:t>
       </w:r>
       <w:r>
         <w:rPr>
@@ -1302,13 +2526,59 @@
         </w:rPr>
         <w:t xml:space="preserve">command </w:t>
       </w:r>
-      <w:r>
-        <w:rPr>
-          <w:rFonts w:ascii="Times New Roman" w:hAnsi="Times New Roman" w:cs="Times New Roman"/>
-          <w:sz w:val="24"/>
-          <w:szCs w:val="24"/>
-        </w:rPr>
-        <w:t>seperti di bawah ini.</w:t>
+      <w:proofErr w:type="spellStart"/>
+      <w:r>
+        <w:rPr>
+          <w:rFonts w:ascii="Times New Roman" w:hAnsi="Times New Roman" w:cs="Times New Roman"/>
+          <w:sz w:val="24"/>
+          <w:szCs w:val="24"/>
+        </w:rPr>
+        <w:t>seperti</w:t>
+      </w:r>
+      <w:proofErr w:type="spellEnd"/>
+      <w:r>
+        <w:rPr>
+          <w:rFonts w:ascii="Times New Roman" w:hAnsi="Times New Roman" w:cs="Times New Roman"/>
+          <w:sz w:val="24"/>
+          <w:szCs w:val="24"/>
+        </w:rPr>
+        <w:t xml:space="preserve"> di </w:t>
+      </w:r>
+      <w:proofErr w:type="spellStart"/>
+      <w:r>
+        <w:rPr>
+          <w:rFonts w:ascii="Times New Roman" w:hAnsi="Times New Roman" w:cs="Times New Roman"/>
+          <w:sz w:val="24"/>
+          <w:szCs w:val="24"/>
+        </w:rPr>
+        <w:t>bawah</w:t>
+      </w:r>
+      <w:proofErr w:type="spellEnd"/>
+      <w:r>
+        <w:rPr>
+          <w:rFonts w:ascii="Times New Roman" w:hAnsi="Times New Roman" w:cs="Times New Roman"/>
+          <w:sz w:val="24"/>
+          <w:szCs w:val="24"/>
+        </w:rPr>
+        <w:t xml:space="preserve"> </w:t>
+      </w:r>
+      <w:proofErr w:type="spellStart"/>
+      <w:r>
+        <w:rPr>
+          <w:rFonts w:ascii="Times New Roman" w:hAnsi="Times New Roman" w:cs="Times New Roman"/>
+          <w:sz w:val="24"/>
+          <w:szCs w:val="24"/>
+        </w:rPr>
+        <w:t>ini</w:t>
+      </w:r>
+      <w:proofErr w:type="spellEnd"/>
+      <w:r>
+        <w:rPr>
+          <w:rFonts w:ascii="Times New Roman" w:hAnsi="Times New Roman" w:cs="Times New Roman"/>
+          <w:sz w:val="24"/>
+          <w:szCs w:val="24"/>
+        </w:rPr>
+        <w:t>.</w:t>
       </w:r>
     </w:p>
     <w:p>
@@ -1405,6 +2675,7 @@
           <w:szCs w:val="24"/>
         </w:rPr>
       </w:pPr>
+      <w:proofErr w:type="spellStart"/>
       <w:r>
         <w:rPr>
           <w:rFonts w:ascii="Times New Roman" w:hAnsi="Times New Roman" w:cs="Times New Roman"/>
@@ -1412,7 +2683,52 @@
           <w:szCs w:val="24"/>
         </w:rPr>
         <w:lastRenderedPageBreak/>
-        <w:t>Tunggu proses instalasi selesai.</w:t>
+        <w:t>Tunggu</w:t>
+      </w:r>
+      <w:proofErr w:type="spellEnd"/>
+      <w:r>
+        <w:rPr>
+          <w:rFonts w:ascii="Times New Roman" w:hAnsi="Times New Roman" w:cs="Times New Roman"/>
+          <w:sz w:val="24"/>
+          <w:szCs w:val="24"/>
+        </w:rPr>
+        <w:t xml:space="preserve"> proses </w:t>
+      </w:r>
+      <w:proofErr w:type="spellStart"/>
+      <w:r>
+        <w:rPr>
+          <w:rFonts w:ascii="Times New Roman" w:hAnsi="Times New Roman" w:cs="Times New Roman"/>
+          <w:sz w:val="24"/>
+          <w:szCs w:val="24"/>
+        </w:rPr>
+        <w:t>instalasi</w:t>
+      </w:r>
+      <w:proofErr w:type="spellEnd"/>
+      <w:r>
+        <w:rPr>
+          <w:rFonts w:ascii="Times New Roman" w:hAnsi="Times New Roman" w:cs="Times New Roman"/>
+          <w:sz w:val="24"/>
+          <w:szCs w:val="24"/>
+        </w:rPr>
+        <w:t xml:space="preserve"> </w:t>
+      </w:r>
+      <w:proofErr w:type="spellStart"/>
+      <w:r>
+        <w:rPr>
+          <w:rFonts w:ascii="Times New Roman" w:hAnsi="Times New Roman" w:cs="Times New Roman"/>
+          <w:sz w:val="24"/>
+          <w:szCs w:val="24"/>
+        </w:rPr>
+        <w:t>selesai</w:t>
+      </w:r>
+      <w:proofErr w:type="spellEnd"/>
+      <w:r>
+        <w:rPr>
+          <w:rFonts w:ascii="Times New Roman" w:hAnsi="Times New Roman" w:cs="Times New Roman"/>
+          <w:sz w:val="24"/>
+          <w:szCs w:val="24"/>
+        </w:rPr>
+        <w:t>.</w:t>
       </w:r>
     </w:p>
     <w:p>
@@ -1471,8 +2787,390 @@
     <w:p>
       <w:pPr>
         <w:pStyle w:val="ListParagraph"/>
+        <w:numPr>
+          <w:ilvl w:val="0"/>
+          <w:numId w:val="2"/>
+        </w:numPr>
+        <w:spacing w:line="360" w:lineRule="auto"/>
+        <w:jc w:val="both"/>
+        <w:rPr>
+          <w:rFonts w:ascii="Times New Roman" w:hAnsi="Times New Roman" w:cs="Times New Roman"/>
+          <w:sz w:val="24"/>
+          <w:szCs w:val="24"/>
+        </w:rPr>
+      </w:pPr>
+      <w:proofErr w:type="spellStart"/>
+      <w:r>
+        <w:rPr>
+          <w:rFonts w:ascii="Times New Roman" w:hAnsi="Times New Roman" w:cs="Times New Roman"/>
+          <w:sz w:val="24"/>
+          <w:szCs w:val="24"/>
+        </w:rPr>
+        <w:t>Setelah</w:t>
+      </w:r>
+      <w:proofErr w:type="spellEnd"/>
+      <w:r>
+        <w:rPr>
+          <w:rFonts w:ascii="Times New Roman" w:hAnsi="Times New Roman" w:cs="Times New Roman"/>
+          <w:sz w:val="24"/>
+          <w:szCs w:val="24"/>
+        </w:rPr>
+        <w:t xml:space="preserve"> </w:t>
+      </w:r>
+      <w:proofErr w:type="spellStart"/>
+      <w:r>
+        <w:rPr>
+          <w:rFonts w:ascii="Times New Roman" w:hAnsi="Times New Roman" w:cs="Times New Roman"/>
+          <w:sz w:val="24"/>
+          <w:szCs w:val="24"/>
+        </w:rPr>
+        <w:t>melakukan</w:t>
+      </w:r>
+      <w:proofErr w:type="spellEnd"/>
+      <w:r>
+        <w:rPr>
+          <w:rFonts w:ascii="Times New Roman" w:hAnsi="Times New Roman" w:cs="Times New Roman"/>
+          <w:sz w:val="24"/>
+          <w:szCs w:val="24"/>
+        </w:rPr>
+        <w:t xml:space="preserve"> </w:t>
+      </w:r>
+      <w:proofErr w:type="spellStart"/>
+      <w:r>
+        <w:rPr>
+          <w:rFonts w:ascii="Times New Roman" w:hAnsi="Times New Roman" w:cs="Times New Roman"/>
+          <w:sz w:val="24"/>
+          <w:szCs w:val="24"/>
+        </w:rPr>
+        <w:t>penginstalan</w:t>
+      </w:r>
+      <w:proofErr w:type="spellEnd"/>
+      <w:r>
+        <w:rPr>
+          <w:rFonts w:ascii="Times New Roman" w:hAnsi="Times New Roman" w:cs="Times New Roman"/>
+          <w:sz w:val="24"/>
+          <w:szCs w:val="24"/>
+        </w:rPr>
+        <w:t xml:space="preserve"> </w:t>
+      </w:r>
+      <w:proofErr w:type="spellStart"/>
+      <w:r>
+        <w:rPr>
+          <w:rFonts w:ascii="Times New Roman" w:hAnsi="Times New Roman" w:cs="Times New Roman"/>
+          <w:sz w:val="24"/>
+          <w:szCs w:val="24"/>
+        </w:rPr>
+        <w:t>buka</w:t>
+      </w:r>
+      <w:proofErr w:type="spellEnd"/>
+      <w:r>
+        <w:rPr>
+          <w:rFonts w:ascii="Times New Roman" w:hAnsi="Times New Roman" w:cs="Times New Roman"/>
+          <w:sz w:val="24"/>
+          <w:szCs w:val="24"/>
+        </w:rPr>
+        <w:t xml:space="preserve"> </w:t>
+      </w:r>
+      <w:proofErr w:type="spellStart"/>
+      <w:r>
+        <w:rPr>
+          <w:rFonts w:ascii="Times New Roman" w:hAnsi="Times New Roman" w:cs="Times New Roman"/>
+          <w:sz w:val="24"/>
+          <w:szCs w:val="24"/>
+        </w:rPr>
+        <w:t>Katalon</w:t>
+      </w:r>
+      <w:proofErr w:type="spellEnd"/>
+      <w:r>
+        <w:rPr>
+          <w:rFonts w:ascii="Times New Roman" w:hAnsi="Times New Roman" w:cs="Times New Roman"/>
+          <w:sz w:val="24"/>
+          <w:szCs w:val="24"/>
+        </w:rPr>
+        <w:t xml:space="preserve"> Studio dan buat </w:t>
+      </w:r>
+      <w:r>
+        <w:rPr>
+          <w:rFonts w:ascii="Times New Roman" w:hAnsi="Times New Roman" w:cs="Times New Roman"/>
+          <w:i/>
+          <w:iCs/>
+          <w:sz w:val="24"/>
+          <w:szCs w:val="24"/>
+        </w:rPr>
+        <w:t xml:space="preserve">project </w:t>
+      </w:r>
+      <w:proofErr w:type="spellStart"/>
+      <w:r>
+        <w:rPr>
+          <w:rFonts w:ascii="Times New Roman" w:hAnsi="Times New Roman" w:cs="Times New Roman"/>
+          <w:sz w:val="24"/>
+          <w:szCs w:val="24"/>
+        </w:rPr>
+        <w:t>baru</w:t>
+      </w:r>
+      <w:proofErr w:type="spellEnd"/>
+      <w:r>
+        <w:rPr>
+          <w:rFonts w:ascii="Times New Roman" w:hAnsi="Times New Roman" w:cs="Times New Roman"/>
+          <w:sz w:val="24"/>
+          <w:szCs w:val="24"/>
+        </w:rPr>
+        <w:t xml:space="preserve"> </w:t>
+      </w:r>
+      <w:proofErr w:type="spellStart"/>
+      <w:r>
+        <w:rPr>
+          <w:rFonts w:ascii="Times New Roman" w:hAnsi="Times New Roman" w:cs="Times New Roman"/>
+          <w:sz w:val="24"/>
+          <w:szCs w:val="24"/>
+        </w:rPr>
+        <w:t>dengan</w:t>
+      </w:r>
+      <w:proofErr w:type="spellEnd"/>
+      <w:r>
+        <w:rPr>
+          <w:rFonts w:ascii="Times New Roman" w:hAnsi="Times New Roman" w:cs="Times New Roman"/>
+          <w:sz w:val="24"/>
+          <w:szCs w:val="24"/>
+        </w:rPr>
+        <w:t xml:space="preserve"> </w:t>
+      </w:r>
+      <w:proofErr w:type="spellStart"/>
+      <w:r>
+        <w:rPr>
+          <w:rFonts w:ascii="Times New Roman" w:hAnsi="Times New Roman" w:cs="Times New Roman"/>
+          <w:sz w:val="24"/>
+          <w:szCs w:val="24"/>
+        </w:rPr>
+        <w:t>pilihan</w:t>
+      </w:r>
+      <w:proofErr w:type="spellEnd"/>
+      <w:r>
+        <w:rPr>
+          <w:rFonts w:ascii="Times New Roman" w:hAnsi="Times New Roman" w:cs="Times New Roman"/>
+          <w:sz w:val="24"/>
+          <w:szCs w:val="24"/>
+        </w:rPr>
+        <w:t xml:space="preserve"> </w:t>
+      </w:r>
+      <w:r>
+        <w:rPr>
+          <w:rFonts w:ascii="Times New Roman" w:hAnsi="Times New Roman" w:cs="Times New Roman"/>
+          <w:i/>
+          <w:iCs/>
+          <w:sz w:val="24"/>
+          <w:szCs w:val="24"/>
+        </w:rPr>
+        <w:t xml:space="preserve">mobile testing, </w:t>
+      </w:r>
+      <w:proofErr w:type="spellStart"/>
+      <w:r>
+        <w:rPr>
+          <w:rFonts w:ascii="Times New Roman" w:hAnsi="Times New Roman" w:cs="Times New Roman"/>
+          <w:sz w:val="24"/>
+          <w:szCs w:val="24"/>
+        </w:rPr>
+        <w:t>dilanjutkan</w:t>
+      </w:r>
+      <w:proofErr w:type="spellEnd"/>
+      <w:r>
+        <w:rPr>
+          <w:rFonts w:ascii="Times New Roman" w:hAnsi="Times New Roman" w:cs="Times New Roman"/>
+          <w:sz w:val="24"/>
+          <w:szCs w:val="24"/>
+        </w:rPr>
+        <w:t xml:space="preserve"> </w:t>
+      </w:r>
+      <w:proofErr w:type="spellStart"/>
+      <w:r>
+        <w:rPr>
+          <w:rFonts w:ascii="Times New Roman" w:hAnsi="Times New Roman" w:cs="Times New Roman"/>
+          <w:sz w:val="24"/>
+          <w:szCs w:val="24"/>
+        </w:rPr>
+        <w:t>dengan</w:t>
+      </w:r>
+      <w:proofErr w:type="spellEnd"/>
+      <w:r>
+        <w:rPr>
+          <w:rFonts w:ascii="Times New Roman" w:hAnsi="Times New Roman" w:cs="Times New Roman"/>
+          <w:sz w:val="24"/>
+          <w:szCs w:val="24"/>
+        </w:rPr>
+        <w:t xml:space="preserve"> </w:t>
+      </w:r>
+      <w:proofErr w:type="spellStart"/>
+      <w:r>
+        <w:rPr>
+          <w:rFonts w:ascii="Times New Roman" w:hAnsi="Times New Roman" w:cs="Times New Roman"/>
+          <w:sz w:val="24"/>
+          <w:szCs w:val="24"/>
+        </w:rPr>
+        <w:t>klik</w:t>
+      </w:r>
+      <w:proofErr w:type="spellEnd"/>
+      <w:r>
+        <w:rPr>
+          <w:rFonts w:ascii="Times New Roman" w:hAnsi="Times New Roman" w:cs="Times New Roman"/>
+          <w:sz w:val="24"/>
+          <w:szCs w:val="24"/>
+        </w:rPr>
+        <w:t xml:space="preserve"> pada </w:t>
+      </w:r>
+      <w:r>
+        <w:rPr>
+          <w:rFonts w:ascii="Times New Roman" w:hAnsi="Times New Roman" w:cs="Times New Roman"/>
+          <w:i/>
+          <w:iCs/>
+          <w:sz w:val="24"/>
+          <w:szCs w:val="24"/>
+        </w:rPr>
+        <w:t xml:space="preserve">window </w:t>
+      </w:r>
+      <w:proofErr w:type="spellStart"/>
+      <w:r>
+        <w:rPr>
+          <w:rFonts w:ascii="Times New Roman" w:hAnsi="Times New Roman" w:cs="Times New Roman"/>
+          <w:sz w:val="24"/>
+          <w:szCs w:val="24"/>
+        </w:rPr>
+        <w:t>dilanjutkan</w:t>
+      </w:r>
+      <w:proofErr w:type="spellEnd"/>
+      <w:r>
+        <w:rPr>
+          <w:rFonts w:ascii="Times New Roman" w:hAnsi="Times New Roman" w:cs="Times New Roman"/>
+          <w:sz w:val="24"/>
+          <w:szCs w:val="24"/>
+        </w:rPr>
+        <w:t xml:space="preserve"> </w:t>
+      </w:r>
+      <w:proofErr w:type="spellStart"/>
+      <w:r>
+        <w:rPr>
+          <w:rFonts w:ascii="Times New Roman" w:hAnsi="Times New Roman" w:cs="Times New Roman"/>
+          <w:sz w:val="24"/>
+          <w:szCs w:val="24"/>
+        </w:rPr>
+        <w:t>dengan</w:t>
+      </w:r>
+      <w:proofErr w:type="spellEnd"/>
+      <w:r>
+        <w:rPr>
+          <w:rFonts w:ascii="Times New Roman" w:hAnsi="Times New Roman" w:cs="Times New Roman"/>
+          <w:sz w:val="24"/>
+          <w:szCs w:val="24"/>
+        </w:rPr>
+        <w:t xml:space="preserve"> </w:t>
+      </w:r>
+      <w:proofErr w:type="spellStart"/>
+      <w:r>
+        <w:rPr>
+          <w:rFonts w:ascii="Times New Roman" w:hAnsi="Times New Roman" w:cs="Times New Roman"/>
+          <w:sz w:val="24"/>
+          <w:szCs w:val="24"/>
+        </w:rPr>
+        <w:t>klik</w:t>
+      </w:r>
+      <w:proofErr w:type="spellEnd"/>
+      <w:r>
+        <w:rPr>
+          <w:rFonts w:ascii="Times New Roman" w:hAnsi="Times New Roman" w:cs="Times New Roman"/>
+          <w:sz w:val="24"/>
+          <w:szCs w:val="24"/>
+        </w:rPr>
+        <w:t xml:space="preserve"> </w:t>
+      </w:r>
+      <w:proofErr w:type="spellStart"/>
+      <w:r>
+        <w:rPr>
+          <w:rFonts w:ascii="Times New Roman" w:hAnsi="Times New Roman" w:cs="Times New Roman"/>
+          <w:sz w:val="24"/>
+          <w:szCs w:val="24"/>
+        </w:rPr>
+        <w:t>Katalon</w:t>
+      </w:r>
+      <w:proofErr w:type="spellEnd"/>
+      <w:r>
+        <w:rPr>
+          <w:rFonts w:ascii="Times New Roman" w:hAnsi="Times New Roman" w:cs="Times New Roman"/>
+          <w:sz w:val="24"/>
+          <w:szCs w:val="24"/>
+        </w:rPr>
+        <w:t xml:space="preserve"> Studio </w:t>
+      </w:r>
+      <w:r>
+        <w:rPr>
+          <w:rFonts w:ascii="Times New Roman" w:hAnsi="Times New Roman" w:cs="Times New Roman"/>
+          <w:i/>
+          <w:iCs/>
+          <w:sz w:val="24"/>
+          <w:szCs w:val="24"/>
+        </w:rPr>
+        <w:t>Preferences.</w:t>
+      </w:r>
+    </w:p>
+    <w:p>
+      <w:pPr>
+        <w:pStyle w:val="ListParagraph"/>
         <w:spacing w:line="360" w:lineRule="auto"/>
         <w:ind w:left="644"/>
+        <w:jc w:val="both"/>
+        <w:rPr>
+          <w:rFonts w:ascii="Times New Roman" w:hAnsi="Times New Roman" w:cs="Times New Roman"/>
+          <w:sz w:val="24"/>
+          <w:szCs w:val="24"/>
+        </w:rPr>
+      </w:pPr>
+      <w:r>
+        <w:rPr>
+          <w:noProof/>
+        </w:rPr>
+        <w:drawing>
+          <wp:inline distT="0" distB="0" distL="0" distR="0" wp14:anchorId="378F780E" wp14:editId="55515143">
+            <wp:extent cx="5039995" cy="1040130"/>
+            <wp:effectExtent l="0" t="0" r="8255" b="7620"/>
+            <wp:docPr id="13" name="Picture 13"/>
+            <wp:cNvGraphicFramePr>
+              <a:graphicFrameLocks xmlns:a="http://schemas.openxmlformats.org/drawingml/2006/main" noChangeAspect="1"/>
+            </wp:cNvGraphicFramePr>
+            <a:graphic xmlns:a="http://schemas.openxmlformats.org/drawingml/2006/main">
+              <a:graphicData uri="http://schemas.openxmlformats.org/drawingml/2006/picture">
+                <pic:pic xmlns:pic="http://schemas.openxmlformats.org/drawingml/2006/picture">
+                  <pic:nvPicPr>
+                    <pic:cNvPr id="1" name=""/>
+                    <pic:cNvPicPr/>
+                  </pic:nvPicPr>
+                  <pic:blipFill>
+                    <a:blip r:embed="rId18"/>
+                    <a:stretch>
+                      <a:fillRect/>
+                    </a:stretch>
+                  </pic:blipFill>
+                  <pic:spPr>
+                    <a:xfrm>
+                      <a:off x="0" y="0"/>
+                      <a:ext cx="5039995" cy="1040130"/>
+                    </a:xfrm>
+                    <a:prstGeom prst="rect">
+                      <a:avLst/>
+                    </a:prstGeom>
+                  </pic:spPr>
+                </pic:pic>
+              </a:graphicData>
+            </a:graphic>
+          </wp:inline>
+        </w:drawing>
+      </w:r>
+    </w:p>
+    <w:p>
+      <w:pPr>
+        <w:pStyle w:val="ListParagraph"/>
+        <w:numPr>
+          <w:ilvl w:val="0"/>
+          <w:numId w:val="2"/>
+        </w:numPr>
+        <w:spacing w:line="360" w:lineRule="auto"/>
         <w:jc w:val="both"/>
         <w:rPr>
           <w:rFonts w:ascii="Times New Roman" w:hAnsi="Times New Roman" w:cs="Times New Roman"/>

</xml_diff>